<commit_message>
Fixed some spelling errors in documentation
</commit_message>
<xml_diff>
--- a/bericht-projekt-opengl-koch-holzer-v0.1.docx
+++ b/bericht-projekt-opengl-koch-holzer-v0.1.docx
@@ -60,7 +60,7 @@
                 <v:shape id="_x0000_i1025" type="#_x0000_t75" style="width:418.25pt;height:265.3pt" o:ole="">
                   <v:imagedata r:id="rId9" o:title=""/>
                 </v:shape>
-                <o:OLEObject Type="Embed" ProgID="PBrush" ShapeID="_x0000_i1025" DrawAspect="Content" ObjectID="_1514543363" r:id="rId10"/>
+                <o:OLEObject Type="Embed" ProgID="PBrush" ShapeID="_x0000_i1025" DrawAspect="Content" ObjectID="_1514613776" r:id="rId10"/>
               </w:object>
             </w:r>
           </w:p>
@@ -13051,7 +13051,7 @@
                                 <w:lang w:val="de-CH"/>
                               </w:rPr>
                             </w:pPr>
-                            <w:bookmarkStart w:id="45" w:name="_Toc440719171"/>
+                            <w:bookmarkStart w:id="44" w:name="_Toc440719171"/>
                             <w:r>
                               <w:rPr>
                                 <w:lang w:val="de-CH"/>
@@ -13109,7 +13109,7 @@
                               </w:rPr>
                               <w:t xml:space="preserve"> Lichts</w:t>
                             </w:r>
-                            <w:bookmarkEnd w:id="45"/>
+                            <w:bookmarkEnd w:id="44"/>
                           </w:p>
                         </w:txbxContent>
                       </wps:txbx>
@@ -13220,13 +13220,13 @@
       <w:pPr>
         <w:pStyle w:val="berschrift2"/>
       </w:pPr>
-      <w:bookmarkStart w:id="47" w:name="_Toc440703961"/>
-      <w:bookmarkStart w:id="48" w:name="_Toc440719154"/>
+      <w:bookmarkStart w:id="45" w:name="_Toc440703961"/>
+      <w:bookmarkStart w:id="46" w:name="_Toc440719154"/>
       <w:r>
         <w:t>Objekt- und Mausrotation</w:t>
       </w:r>
-      <w:bookmarkEnd w:id="47"/>
-      <w:bookmarkEnd w:id="48"/>
+      <w:bookmarkEnd w:id="45"/>
+      <w:bookmarkEnd w:id="46"/>
     </w:p>
     <w:p>
       <w:r>
@@ -13408,7 +13408,7 @@
           <w:lang w:val="de-CH"/>
         </w:rPr>
       </w:pPr>
-      <w:bookmarkStart w:id="49" w:name="_Toc440719172"/>
+      <w:bookmarkStart w:id="47" w:name="_Toc440719172"/>
       <w:r>
         <w:rPr>
           <w:lang w:val="de-CH"/>
@@ -13458,7 +13458,7 @@
         </w:rPr>
         <w:t xml:space="preserve"> Objekt- und Mausrotation</w:t>
       </w:r>
-      <w:bookmarkEnd w:id="49"/>
+      <w:bookmarkEnd w:id="47"/>
     </w:p>
     <w:p>
       <w:pPr>
@@ -14416,7 +14416,7 @@
           <w:lang w:val="de-CH"/>
         </w:rPr>
       </w:pPr>
-      <w:bookmarkStart w:id="50" w:name="_Toc440719173"/>
+      <w:bookmarkStart w:id="48" w:name="_Toc440719173"/>
       <w:r>
         <w:rPr>
           <w:lang w:val="de-CH"/>
@@ -14451,7 +14451,7 @@
         </w:rPr>
         <w:t>: Berechnung der X- und Z-Position der Kamera</w:t>
       </w:r>
-      <w:bookmarkEnd w:id="50"/>
+      <w:bookmarkEnd w:id="48"/>
       <w:r>
         <w:rPr>
           <w:lang w:val="de-CH"/>
@@ -14655,7 +14655,7 @@
           <w:lang w:val="de-CH"/>
         </w:rPr>
       </w:pPr>
-      <w:bookmarkStart w:id="51" w:name="_Toc440719174"/>
+      <w:bookmarkStart w:id="49" w:name="_Toc440719174"/>
       <w:r>
         <w:rPr>
           <w:lang w:val="de-CH"/>
@@ -14690,7 +14690,7 @@
         </w:rPr>
         <w:t>: Berechnung der Y-Rotation der Kamera</w:t>
       </w:r>
-      <w:bookmarkEnd w:id="51"/>
+      <w:bookmarkEnd w:id="49"/>
       <w:r>
         <w:rPr>
           <w:lang w:val="de-CH"/>
@@ -14712,7 +14712,7 @@
           <w:szCs w:val="26"/>
         </w:rPr>
       </w:pPr>
-      <w:bookmarkStart w:id="52" w:name="_Toc440703962"/>
+      <w:bookmarkStart w:id="50" w:name="_Toc440703962"/>
       <w:r>
         <w:br w:type="page"/>
       </w:r>
@@ -14721,13 +14721,13 @@
       <w:pPr>
         <w:pStyle w:val="berschrift2"/>
       </w:pPr>
-      <w:bookmarkStart w:id="53" w:name="_Toc440719155"/>
+      <w:bookmarkStart w:id="51" w:name="_Toc440719155"/>
       <w:r>
         <w:lastRenderedPageBreak/>
         <w:t>Gitternetz</w:t>
       </w:r>
-      <w:bookmarkEnd w:id="52"/>
-      <w:bookmarkEnd w:id="53"/>
+      <w:bookmarkEnd w:id="50"/>
+      <w:bookmarkEnd w:id="51"/>
     </w:p>
     <w:p>
       <w:r>
@@ -14957,7 +14957,7 @@
           <w:lang w:val="de-CH"/>
         </w:rPr>
       </w:pPr>
-      <w:bookmarkStart w:id="54" w:name="_Toc440719175"/>
+      <w:bookmarkStart w:id="52" w:name="_Toc440719175"/>
       <w:r>
         <w:rPr>
           <w:lang w:val="de-CH"/>
@@ -15005,7 +15005,7 @@
         <w:br/>
         <w:t>der Umsetzung des Gitternetzes</w:t>
       </w:r>
-      <w:bookmarkEnd w:id="54"/>
+      <w:bookmarkEnd w:id="52"/>
       <w:r>
         <w:rPr>
           <w:lang w:val="de-CH"/>
@@ -15026,30 +15026,30 @@
       <w:pPr>
         <w:pStyle w:val="berschrift1"/>
       </w:pPr>
-      <w:bookmarkStart w:id="55" w:name="_Toc440719156"/>
-      <w:bookmarkStart w:id="56" w:name="_Toc440703963"/>
+      <w:bookmarkStart w:id="53" w:name="_Toc440719156"/>
+      <w:bookmarkStart w:id="54" w:name="_Toc440703963"/>
       <w:r>
         <w:lastRenderedPageBreak/>
         <w:t>Ergebnis</w:t>
       </w:r>
+      <w:bookmarkEnd w:id="53"/>
+    </w:p>
+    <w:p>
+      <w:pPr>
+        <w:pStyle w:val="berschrift2"/>
+      </w:pPr>
+      <w:bookmarkStart w:id="55" w:name="_Toc440719157"/>
+      <w:r>
+        <w:t>User</w:t>
+      </w:r>
+      <w:r>
+        <w:t>-</w:t>
+      </w:r>
+      <w:r>
+        <w:t>Interface</w:t>
+      </w:r>
+      <w:bookmarkEnd w:id="54"/>
       <w:bookmarkEnd w:id="55"/>
-    </w:p>
-    <w:p>
-      <w:pPr>
-        <w:pStyle w:val="berschrift2"/>
-      </w:pPr>
-      <w:bookmarkStart w:id="57" w:name="_Toc440719157"/>
-      <w:r>
-        <w:t>User</w:t>
-      </w:r>
-      <w:r>
-        <w:t>-</w:t>
-      </w:r>
-      <w:r>
-        <w:t>Interface</w:t>
-      </w:r>
-      <w:bookmarkEnd w:id="56"/>
-      <w:bookmarkEnd w:id="57"/>
     </w:p>
     <w:p>
       <w:r>
@@ -15229,7 +15229,7 @@
           <w:lang w:val="de-CH"/>
         </w:rPr>
       </w:pPr>
-      <w:bookmarkStart w:id="58" w:name="_Toc440719176"/>
+      <w:bookmarkStart w:id="56" w:name="_Toc440719176"/>
       <w:r>
         <w:rPr>
           <w:lang w:val="de-CH"/>
@@ -15279,17 +15279,17 @@
         </w:rPr>
         <w:t>Skizze des User Interfaces</w:t>
       </w:r>
-      <w:bookmarkEnd w:id="58"/>
+      <w:bookmarkEnd w:id="56"/>
     </w:p>
     <w:p>
       <w:pPr>
         <w:pStyle w:val="berschrift2"/>
       </w:pPr>
-      <w:bookmarkStart w:id="59" w:name="_Toc440719158"/>
+      <w:bookmarkStart w:id="57" w:name="_Toc440719158"/>
       <w:r>
         <w:t>Anforderungsabdeckung der realisierten Anwendung</w:t>
       </w:r>
-      <w:bookmarkEnd w:id="59"/>
+      <w:bookmarkEnd w:id="57"/>
     </w:p>
     <w:p>
       <w:r>
@@ -15360,7 +15360,7 @@
       <w:pPr>
         <w:pStyle w:val="berschrift1"/>
       </w:pPr>
-      <w:bookmarkStart w:id="60" w:name="_Toc440719159"/>
+      <w:bookmarkStart w:id="58" w:name="_Toc440719159"/>
       <w:r>
         <w:lastRenderedPageBreak/>
         <w:t xml:space="preserve">Persönliches </w:t>
@@ -15368,92 +15368,100 @@
       <w:r>
         <w:t>Fazit der Autoren</w:t>
       </w:r>
+      <w:bookmarkEnd w:id="58"/>
+    </w:p>
+    <w:p>
+      <w:pPr>
+        <w:pStyle w:val="berschrift2"/>
+      </w:pPr>
+      <w:bookmarkStart w:id="59" w:name="_Toc440719160"/>
+      <w:r>
+        <w:t>Persönliches Fazit von Joel Holzer</w:t>
+      </w:r>
+      <w:bookmarkEnd w:id="59"/>
+    </w:p>
+    <w:p>
+      <w:r>
+        <w:t xml:space="preserve">Für mich war die Entwicklung einer OpenGL Anwendung in dieser </w:t>
+      </w:r>
+      <w:r>
+        <w:t>Grössenordnung</w:t>
+      </w:r>
+      <w:r>
+        <w:t xml:space="preserve"> eine neue, sehr lehrreiche Erfahrung, welche ich auf keinen Fall missen möchte. </w:t>
+      </w:r>
+    </w:p>
+    <w:p/>
+    <w:p>
+      <w:r>
+        <w:t xml:space="preserve">Vor der Realisierung dieser Anwendung hatte ich nur wenig Erfahrung mit OpenGL, welche ich mir bei der Umsetzung einiger Tutorials angeeignet hatte. </w:t>
+      </w:r>
+      <w:r>
+        <w:t xml:space="preserve">Durch die Zusammenarbeit mit Michael Koch, welcher dank der CPVR-Vertiefung bereits einen grossen OpenGL-Erfahrungsschatz mitbrachte, konnte ich jedoch viele neue Konzepte und Methoden bei der OpenGL-Programmierung kennen und anwenden lernen. So lernte ich beispielsweise die beiden Konzepte „VAO“ und „VBO“ zur performanteren Programmierung kennen. Auch das Konzept von </w:t>
+      </w:r>
+      <w:proofErr w:type="spellStart"/>
+      <w:r>
+        <w:t>Phong</w:t>
+      </w:r>
+      <w:proofErr w:type="spellEnd"/>
+      <w:r>
+        <w:t xml:space="preserve"> </w:t>
+      </w:r>
+      <w:proofErr w:type="spellStart"/>
+      <w:r>
+        <w:t>Shading</w:t>
+      </w:r>
+      <w:proofErr w:type="spellEnd"/>
+      <w:r>
+        <w:t xml:space="preserve"> und deren Anwendung in der eigenen Applikation ist ein wichtiger Punkt, welcher ich aus diesem Projekt mitnehmen werde.</w:t>
+      </w:r>
+    </w:p>
+    <w:p/>
+    <w:p>
+      <w:r>
+        <w:t xml:space="preserve">Ich hoffe, dass ich auch in Zukunft (nach meinem Studium) ab und zu dazu kommen werde, die gewonnenen Erkenntnisse in eigenen OpenGL-Projekten anzuwenden. </w:t>
+      </w:r>
+      <w:r>
+        <w:t>Vielleicht wird es sich ja auch mal ergeben, dass ich OpenGL mit Arbeiten meiner Vertiefung (Mobile Computing), beispielsweise bei der Entwicklung eines Games für Android, kombinieren kann.</w:t>
+      </w:r>
+      <w:r>
+        <w:t xml:space="preserve"> </w:t>
+      </w:r>
+    </w:p>
+    <w:p/>
+    <w:p>
+      <w:pPr>
+        <w:pStyle w:val="berschrift2"/>
+      </w:pPr>
+      <w:bookmarkStart w:id="60" w:name="_Toc440719161"/>
+      <w:r>
+        <w:t>Persönliches Fazit von Michael Koch</w:t>
+      </w:r>
       <w:bookmarkEnd w:id="60"/>
     </w:p>
     <w:p>
       <w:pPr>
-        <w:pStyle w:val="berschrift2"/>
-      </w:pPr>
-      <w:bookmarkStart w:id="61" w:name="_Toc440719160"/>
-      <w:r>
-        <w:t>Persönliches Fazit von Joel Holzer</w:t>
-      </w:r>
+        <w:spacing w:line="240" w:lineRule="auto"/>
+      </w:pPr>
+      <w:r>
+        <w:t>Das Modul objektorientierte Geometrie war eine gute Ergänzung zu meiner Vertiefung im CPVR Bereich.</w:t>
+      </w:r>
+      <w:r>
+        <w:t xml:space="preserve"> </w:t>
+      </w:r>
+      <w:r>
+        <w:t>Aus der Kombination der beiden Modulen hatte ich ein solides Basiswissen im Zusammenhang mit OpenGL um relativ schnell mit der</w:t>
+      </w:r>
+      <w:r>
+        <w:t xml:space="preserve"> Realisierung des Projektes </w:t>
+      </w:r>
+      <w:r>
+        <w:t xml:space="preserve">zu </w:t>
+      </w:r>
+      <w:bookmarkStart w:id="61" w:name="_GoBack"/>
       <w:bookmarkEnd w:id="61"/>
-    </w:p>
-    <w:p>
-      <w:r>
-        <w:t xml:space="preserve">Für mich war die Entwicklung einer OpenGL Anwendung in dieser </w:t>
-      </w:r>
-      <w:r>
-        <w:t>Grössenordnung</w:t>
-      </w:r>
-      <w:r>
-        <w:t xml:space="preserve"> eine neue, sehr lehrreiche Erfahrung, welche ich auf keinen Fall missen möchte. </w:t>
-      </w:r>
-    </w:p>
-    <w:p/>
-    <w:p>
-      <w:r>
-        <w:t xml:space="preserve">Vor der Realisierung dieser Anwendung hatte ich nur wenig Erfahrung mit OpenGL, welche ich mir bei der Umsetzung einiger Tutorials angeeignet hatte. </w:t>
-      </w:r>
-      <w:r>
-        <w:t xml:space="preserve">Durch die Zusammenarbeit mit Michael Koch, welcher dank der CPVR-Vertiefung bereits einen grossen OpenGL-Erfahrungsschatz mitbrachte, konnte ich jedoch viele neue Konzepte und Methoden bei der OpenGL-Programmierung kennen und anwenden lernen. So lernte ich beispielsweise die beiden Konzepte „VAO“ und „VBO“ zur performanteren Programmierung kennen. Auch das Konzept von </w:t>
-      </w:r>
-      <w:proofErr w:type="spellStart"/>
-      <w:r>
-        <w:t>Phong</w:t>
-      </w:r>
-      <w:proofErr w:type="spellEnd"/>
-      <w:r>
-        <w:t xml:space="preserve"> </w:t>
-      </w:r>
-      <w:proofErr w:type="spellStart"/>
-      <w:r>
-        <w:t>Shading</w:t>
-      </w:r>
-      <w:proofErr w:type="spellEnd"/>
-      <w:r>
-        <w:t xml:space="preserve"> und deren Anwendung in der eigenen Applikation ist ein wichtiger Punkt, welcher ich aus diesem Projekt mitnehmen werde.</w:t>
-      </w:r>
-    </w:p>
-    <w:p/>
-    <w:p>
-      <w:r>
-        <w:t xml:space="preserve">Ich hoffe, dass ich auch in Zukunft (nach meinem Studium) ab und zu dazu kommen werde, die gewonnenen Erkenntnisse in eigenen OpenGL-Projekten anzuwenden. </w:t>
-      </w:r>
-      <w:r>
-        <w:t>Vielleicht wird es sich ja auch mal ergeben, dass ich OpenGL mit Arbeiten meiner Vertiefung (Mobile Computing), beispielsweise bei der Entwicklung eines Games für Android, kombinieren kann.</w:t>
-      </w:r>
-      <w:r>
-        <w:t xml:space="preserve"> </w:t>
-      </w:r>
-    </w:p>
-    <w:p/>
-    <w:p>
-      <w:pPr>
-        <w:pStyle w:val="berschrift2"/>
-      </w:pPr>
-      <w:bookmarkStart w:id="62" w:name="_Toc440719161"/>
-      <w:r>
-        <w:t>Persönliches Fazit von Michael Koch</w:t>
-      </w:r>
-      <w:bookmarkEnd w:id="62"/>
-    </w:p>
-    <w:p>
-      <w:pPr>
-        <w:spacing w:line="240" w:lineRule="auto"/>
-      </w:pPr>
-      <w:r>
-        <w:t>Das Modul objektorientierte Geometrie war eine gute Ergänzung zu meiner Vertiefung im CPVR Bereich.</w:t>
-      </w:r>
-      <w:r>
-        <w:t xml:space="preserve"> </w:t>
-      </w:r>
-      <w:r>
-        <w:t>Aus der Kombination der beiden Modulen hatte ich ein solides Basiswissen im Zusammenhang mit OpenGL um relativ schnell mit der</w:t>
-      </w:r>
-      <w:r>
-        <w:t xml:space="preserve"> Realisierung des Projektes beginnen. </w:t>
+      <w:r>
+        <w:t xml:space="preserve">beginnen. </w:t>
       </w:r>
     </w:p>
     <w:p>
@@ -15523,8 +15531,6 @@
           <w:szCs w:val="28"/>
         </w:rPr>
       </w:pPr>
-      <w:bookmarkStart w:id="63" w:name="_GoBack"/>
-      <w:bookmarkEnd w:id="63"/>
       <w:r>
         <w:br w:type="page"/>
       </w:r>
@@ -15533,12 +15539,12 @@
       <w:pPr>
         <w:pStyle w:val="berschrift1"/>
       </w:pPr>
-      <w:bookmarkStart w:id="64" w:name="_Toc440719162"/>
+      <w:bookmarkStart w:id="62" w:name="_Toc440719162"/>
       <w:r>
         <w:lastRenderedPageBreak/>
         <w:t>Tabellenverzeichnis</w:t>
       </w:r>
-      <w:bookmarkEnd w:id="64"/>
+      <w:bookmarkEnd w:id="62"/>
     </w:p>
     <w:p>
       <w:pPr>
@@ -15774,11 +15780,11 @@
       <w:pPr>
         <w:pStyle w:val="berschrift1"/>
       </w:pPr>
-      <w:bookmarkStart w:id="65" w:name="_Toc440719163"/>
+      <w:bookmarkStart w:id="63" w:name="_Toc440719163"/>
       <w:r>
         <w:t>Abbildungsverzeichnis</w:t>
       </w:r>
-      <w:bookmarkEnd w:id="65"/>
+      <w:bookmarkEnd w:id="63"/>
     </w:p>
     <w:p>
       <w:pPr>
@@ -16294,11 +16300,11 @@
       <w:pPr>
         <w:pStyle w:val="berschrift1"/>
       </w:pPr>
-      <w:bookmarkStart w:id="66" w:name="_Toc440719164"/>
+      <w:bookmarkStart w:id="64" w:name="_Toc440719164"/>
       <w:r>
         <w:t>Literaturverzeichnis</w:t>
       </w:r>
-      <w:bookmarkEnd w:id="66"/>
+      <w:bookmarkEnd w:id="64"/>
     </w:p>
     <w:p>
       <w:pPr>
@@ -16311,7 +16317,7 @@
           <w:lang w:val="en-GB"/>
         </w:rPr>
       </w:pPr>
-      <w:bookmarkStart w:id="67" w:name="_Ref440718692"/>
+      <w:bookmarkStart w:id="65" w:name="_Ref440718692"/>
       <w:proofErr w:type="spellStart"/>
       <w:r>
         <w:rPr>
@@ -16370,7 +16376,7 @@
         </w:rPr>
         <w:t>3</w:t>
       </w:r>
-      <w:bookmarkEnd w:id="67"/>
+      <w:bookmarkEnd w:id="65"/>
     </w:p>
     <w:p>
       <w:pPr>
@@ -16380,7 +16386,7 @@
           <w:numId w:val="42"/>
         </w:numPr>
       </w:pPr>
-      <w:bookmarkStart w:id="68" w:name="_Ref440718748"/>
+      <w:bookmarkStart w:id="66" w:name="_Ref440718748"/>
       <w:r>
         <w:rPr>
           <w:b/>
@@ -16426,7 +16432,7 @@
         </w:rPr>
         <w:t>3</w:t>
       </w:r>
-      <w:bookmarkEnd w:id="68"/>
+      <w:bookmarkEnd w:id="66"/>
     </w:p>
     <w:p>
       <w:pPr>
@@ -16436,7 +16442,7 @@
           <w:numId w:val="42"/>
         </w:numPr>
       </w:pPr>
-      <w:bookmarkStart w:id="69" w:name="_Ref440718881"/>
+      <w:bookmarkStart w:id="67" w:name="_Ref440718881"/>
       <w:r>
         <w:rPr>
           <w:b/>
@@ -16485,8 +16491,8 @@
         <w:tab/>
         <w:t>3</w:t>
       </w:r>
-      <w:bookmarkStart w:id="70" w:name="_Toc436042334"/>
-      <w:bookmarkEnd w:id="69"/>
+      <w:bookmarkStart w:id="68" w:name="_Toc436042334"/>
+      <w:bookmarkEnd w:id="67"/>
     </w:p>
     <w:p>
       <w:pPr>
@@ -16499,7 +16505,7 @@
           <w:lang w:val="en-GB"/>
         </w:rPr>
       </w:pPr>
-      <w:bookmarkStart w:id="71" w:name="_Ref440718783"/>
+      <w:bookmarkStart w:id="69" w:name="_Ref440718783"/>
       <w:r>
         <w:rPr>
           <w:b/>
@@ -16566,7 +16572,7 @@
         </w:rPr>
         <w:tab/>
       </w:r>
-      <w:bookmarkEnd w:id="71"/>
+      <w:bookmarkEnd w:id="69"/>
       <w:r>
         <w:rPr>
           <w:lang w:val="en-GB"/>
@@ -16585,7 +16591,7 @@
           <w:lang w:val="en-GB"/>
         </w:rPr>
       </w:pPr>
-      <w:bookmarkStart w:id="72" w:name="_Ref440719117"/>
+      <w:bookmarkStart w:id="70" w:name="_Ref440719117"/>
       <w:proofErr w:type="spellStart"/>
       <w:r>
         <w:rPr>
@@ -16639,7 +16645,7 @@
         <w:tab/>
         <w:t>6</w:t>
       </w:r>
-      <w:bookmarkEnd w:id="72"/>
+      <w:bookmarkEnd w:id="70"/>
     </w:p>
     <w:p>
       <w:pPr>
@@ -16649,7 +16655,7 @@
           <w:numId w:val="42"/>
         </w:numPr>
       </w:pPr>
-      <w:bookmarkStart w:id="73" w:name="_Ref440718909"/>
+      <w:bookmarkStart w:id="71" w:name="_Ref440718909"/>
       <w:proofErr w:type="spellStart"/>
       <w:r>
         <w:rPr>
@@ -16705,7 +16711,7 @@
       <w:r>
         <w:tab/>
       </w:r>
-      <w:bookmarkEnd w:id="73"/>
+      <w:bookmarkEnd w:id="71"/>
       <w:r>
         <w:t>6</w:t>
       </w:r>
@@ -16721,7 +16727,7 @@
           <w:lang w:val="en-GB"/>
         </w:rPr>
       </w:pPr>
-      <w:bookmarkStart w:id="74" w:name="_Ref440719034"/>
+      <w:bookmarkStart w:id="72" w:name="_Ref440719034"/>
       <w:proofErr w:type="spellStart"/>
       <w:r>
         <w:rPr>
@@ -16786,36 +16792,36 @@
         <w:tab/>
         <w:t>6</w:t>
       </w:r>
+      <w:bookmarkEnd w:id="72"/>
+    </w:p>
+    <w:p>
+      <w:pPr>
+        <w:spacing w:line="240" w:lineRule="auto"/>
+        <w:rPr>
+          <w:lang w:val="en-GB"/>
+        </w:rPr>
+      </w:pPr>
+    </w:p>
+    <w:p>
+      <w:pPr>
+        <w:spacing w:line="240" w:lineRule="auto"/>
+        <w:rPr>
+          <w:lang w:val="en-GB"/>
+        </w:rPr>
+      </w:pPr>
+    </w:p>
+    <w:p>
+      <w:pPr>
+        <w:pStyle w:val="berschrift1"/>
+      </w:pPr>
+      <w:bookmarkStart w:id="73" w:name="_Toc440703966"/>
+      <w:bookmarkStart w:id="74" w:name="_Toc440719165"/>
+      <w:r>
+        <w:t>Versionskontrolle</w:t>
+      </w:r>
+      <w:bookmarkEnd w:id="68"/>
+      <w:bookmarkEnd w:id="73"/>
       <w:bookmarkEnd w:id="74"/>
-    </w:p>
-    <w:p>
-      <w:pPr>
-        <w:spacing w:line="240" w:lineRule="auto"/>
-        <w:rPr>
-          <w:lang w:val="en-GB"/>
-        </w:rPr>
-      </w:pPr>
-    </w:p>
-    <w:p>
-      <w:pPr>
-        <w:spacing w:line="240" w:lineRule="auto"/>
-        <w:rPr>
-          <w:lang w:val="en-GB"/>
-        </w:rPr>
-      </w:pPr>
-    </w:p>
-    <w:p>
-      <w:pPr>
-        <w:pStyle w:val="berschrift1"/>
-      </w:pPr>
-      <w:bookmarkStart w:id="75" w:name="_Toc440703966"/>
-      <w:bookmarkStart w:id="76" w:name="_Toc440719165"/>
-      <w:r>
-        <w:t>Versionskontrolle</w:t>
-      </w:r>
-      <w:bookmarkEnd w:id="70"/>
-      <w:bookmarkEnd w:id="75"/>
-      <w:bookmarkEnd w:id="76"/>
     </w:p>
     <w:tbl>
       <w:tblPr>
@@ -17153,7 +17159,7 @@
                               <w:sz w:val="16"/>
                               <w:szCs w:val="16"/>
                             </w:rPr>
-                            <w:t>14</w:t>
+                            <w:t>13</w:t>
                           </w:r>
                           <w:r>
                             <w:rPr>
@@ -17224,7 +17230,7 @@
                         <w:sz w:val="16"/>
                         <w:szCs w:val="16"/>
                       </w:rPr>
-                      <w:t>14</w:t>
+                      <w:t>13</w:t>
                     </w:r>
                     <w:r>
                       <w:rPr>
@@ -24338,7 +24344,7 @@
 </file>
 
 <file path=customXml/itemProps1.xml><?xml version="1.0" encoding="utf-8"?>
-<ds:datastoreItem xmlns:ds="http://schemas.openxmlformats.org/officeDocument/2006/customXml" ds:itemID="{CAE954FF-62BB-487C-895A-19473195CCFA}">
+<ds:datastoreItem xmlns:ds="http://schemas.openxmlformats.org/officeDocument/2006/customXml" ds:itemID="{1B29046C-C2DB-49B5-876F-A881DA3D0476}">
   <ds:schemaRefs>
     <ds:schemaRef ds:uri="http://schemas.openxmlformats.org/officeDocument/2006/bibliography"/>
   </ds:schemaRefs>

</xml_diff>